<commit_message>
Added library vs framework in the docs
</commit_message>
<xml_diff>
--- a/ep notes/ep1.docx
+++ b/ep notes/ep1.docx
@@ -12,7 +12,51 @@
         <w:rPr>
           <w:noProof/>
         </w:rPr>
-        <w:t>CDN: Content delivery networks helps to import the react code from the server and make our project configured to use react.</w:t>
+        <w:t>Difference between a framework and a library?</w:t>
+      </w:r>
+    </w:p>
+    <w:p>
+      <w:pPr>
+        <w:rPr>
+          <w:noProof/>
+        </w:rPr>
+      </w:pPr>
+      <w:r>
+        <w:rPr>
+          <w:noProof/>
+        </w:rPr>
+        <w:t>A library is a pie</w:t>
+      </w:r>
+      <w:r>
+        <w:rPr>
+          <w:noProof/>
+        </w:rPr>
+        <w:t>ce of code that can be called to perform a specific task. Whereas a framework provides a basic skeleton or structure to your application. A framework contains libraries. A library can be applied to modify a single element in the application without having to disturb others.</w:t>
+      </w:r>
+    </w:p>
+    <w:p>
+      <w:pPr>
+        <w:rPr>
+          <w:noProof/>
+        </w:rPr>
+      </w:pPr>
+      <w:r>
+        <w:rPr>
+          <w:noProof/>
+        </w:rPr>
+        <w:t xml:space="preserve">CDN: Content delivery networks </w:t>
+      </w:r>
+      <w:r>
+        <w:rPr>
+          <w:noProof/>
+        </w:rPr>
+        <w:t>help</w:t>
+      </w:r>
+      <w:r>
+        <w:rPr>
+          <w:noProof/>
+        </w:rPr>
+        <w:t xml:space="preserve"> to import the react code from the server and make our project configured to use react.</w:t>
       </w:r>
     </w:p>
     <w:p>
@@ -38,7 +82,19 @@
         <w:rPr>
           <w:noProof/>
         </w:rPr>
-        <w:t>For example in JS there’s a creteElement API that lets you create an html element using JS.</w:t>
+        <w:t>For example</w:t>
+      </w:r>
+      <w:r>
+        <w:rPr>
+          <w:noProof/>
+        </w:rPr>
+        <w:t>,</w:t>
+      </w:r>
+      <w:r>
+        <w:rPr>
+          <w:noProof/>
+        </w:rPr>
+        <w:t xml:space="preserve"> in JS there’s a creteElement API that lets you create an html element using JS.</w:t>
       </w:r>
     </w:p>
     <w:p>
@@ -264,6 +320,7 @@
     </w:p>
     <w:p>
       <w:r>
+        <w:lastRenderedPageBreak/>
         <w:t xml:space="preserve">And every framework goal is essentially to optimize this. </w:t>
       </w:r>
     </w:p>
@@ -320,7 +377,6 @@
           <w:lang w:eastAsia="en-IN"/>
           <w14:ligatures w14:val="none"/>
         </w:rPr>
-        <w:lastRenderedPageBreak/>
         <w:t></w:t>
       </w:r>
       <w:r>

</xml_diff>

<commit_message>
Changes made while revising
</commit_message>
<xml_diff>
--- a/ep notes/ep1.docx
+++ b/ep notes/ep1.docx
@@ -214,15 +214,7 @@
     </w:p>
     <w:p>
       <w:r>
-        <w:t>The 2 line is for creating a react root inside the html element with id</w:t>
-      </w:r>
-      <w:proofErr w:type="gramStart"/>
-      <w:r>
-        <w:t>=”root</w:t>
-      </w:r>
-      <w:proofErr w:type="gramEnd"/>
-      <w:r>
-        <w:t>”( so to put all the react elements inside it ).</w:t>
+        <w:t>The 2 line is for creating a react root inside the html element with id=”root”( so to put all the react elements inside it ).</w:t>
       </w:r>
     </w:p>
     <w:p>
@@ -235,7 +227,6 @@
         <w:t xml:space="preserve">In summary, </w:t>
       </w:r>
       <w:proofErr w:type="spellStart"/>
-      <w:proofErr w:type="gramStart"/>
       <w:r>
         <w:rPr>
           <w:rStyle w:val="HTMLCode"/>
@@ -244,7 +235,6 @@
         <w:t>root.render</w:t>
       </w:r>
       <w:proofErr w:type="spellEnd"/>
-      <w:proofErr w:type="gramEnd"/>
       <w:r>
         <w:rPr>
           <w:rStyle w:val="HTMLCode"/>
@@ -286,7 +276,7 @@
       </w:r>
       <w:proofErr w:type="spellEnd"/>
       <w:r>
-        <w:t xml:space="preserve"> is an react object. W</w:t>
+        <w:t xml:space="preserve"> is an react object. </w:t>
       </w:r>
     </w:p>
     <w:p>

</xml_diff>